<commit_message>
Finished with Folder Locking function.
Gan may start explaining this soon.
</commit_message>
<xml_diff>
--- a/Features Progress.docx
+++ b/Features Progress.docx
@@ -4,15 +4,18 @@
   <w:body>
     <w:p>
       <w:r>
-        <w:t>3.1 Folder Lock (Integrity)</w:t>
+        <w:t>3.1 Folder Lock (</w:t>
+      </w:r>
+      <w:r>
+        <w:t>Availability</w:t>
+      </w:r>
+      <w:r>
+        <w:t>)</w:t>
       </w:r>
     </w:p>
     <w:p>
       <w:r>
-        <w:t>3.2 DES Encrypt</w:t>
-      </w:r>
-      <w:r>
-        <w:t>ion Procedure (Confidentiality)</w:t>
+        <w:t>3.2 DES Encryption Procedure (Confidentiality)</w:t>
       </w:r>
     </w:p>
     <w:p>
@@ -25,7 +28,19 @@
         <w:rPr>
           <w:strike/>
         </w:rPr>
-        <w:t>3.3 File Hashing (Availability)</w:t>
+        <w:t>3.3 File Hashing (</w:t>
+      </w:r>
+      <w:r>
+        <w:rPr>
+          <w:strike/>
+        </w:rPr>
+        <w:t>Integrity</w:t>
+      </w:r>
+      <w:r>
+        <w:rPr>
+          <w:strike/>
+        </w:rPr>
+        <w:t>)</w:t>
       </w:r>
     </w:p>
     <w:p>
@@ -38,21 +53,12 @@
         <w:rPr>
           <w:strike/>
         </w:rPr>
-        <w:t>3.4 Password Stren</w:t>
-      </w:r>
-      <w:r>
-        <w:rPr>
-          <w:strike/>
-        </w:rPr>
-        <w:t>gth Procedure (Confidentiality)</w:t>
+        <w:t>3.4 Password Strength Procedure (Confidentiality)</w:t>
       </w:r>
     </w:p>
     <w:p>
       <w:r>
-        <w:t>3.5 Email Veri</w:t>
-      </w:r>
-      <w:r>
-        <w:t>fication Code (Confidentiality)</w:t>
+        <w:t>3.5 Email Verification Code (Confidentiality)</w:t>
       </w:r>
     </w:p>
     <w:p>
@@ -65,13 +71,15 @@
         <w:rPr>
           <w:strike/>
         </w:rPr>
-        <w:t>3.6 Captch</w:t>
-      </w:r>
+        <w:t>3.6 Captcha (Co</w:t>
+      </w:r>
+      <w:bookmarkStart w:id="0" w:name="_GoBack"/>
+      <w:bookmarkEnd w:id="0"/>
       <w:r>
         <w:rPr>
           <w:strike/>
         </w:rPr>
-        <w:t>a (Confidentiality)</w:t>
+        <w:t>nfidentiality)</w:t>
       </w:r>
     </w:p>
     <w:p>
@@ -83,8 +91,6 @@
       <w:r>
         <w:t>3.8 Website Blocker (Availability)</w:t>
       </w:r>
-      <w:bookmarkStart w:id="0" w:name="_GoBack"/>
-      <w:bookmarkEnd w:id="0"/>
     </w:p>
     <w:sectPr>
       <w:pgSz w:w="12240" w:h="15840"/>

</xml_diff>

<commit_message>
Added website blocker functionality & updated process.
Only 3 features left...
</commit_message>
<xml_diff>
--- a/Features Progress.docx
+++ b/Features Progress.docx
@@ -3,13 +3,27 @@
 <w:document xmlns:wpc="http://schemas.microsoft.com/office/word/2010/wordprocessingCanvas" xmlns:cx="http://schemas.microsoft.com/office/drawing/2014/chartex" xmlns:cx1="http://schemas.microsoft.com/office/drawing/2015/9/8/chartex" xmlns:cx2="http://schemas.microsoft.com/office/drawing/2015/10/21/chartex" xmlns:cx3="http://schemas.microsoft.com/office/drawing/2016/5/9/chartex" xmlns:cx4="http://schemas.microsoft.com/office/drawing/2016/5/10/chartex" xmlns:cx5="http://schemas.microsoft.com/office/drawing/2016/5/11/chartex" xmlns:cx6="http://schemas.microsoft.com/office/drawing/2016/5/12/chartex" xmlns:cx7="http://schemas.microsoft.com/office/drawing/2016/5/13/chartex" xmlns:cx8="http://schemas.microsoft.com/office/drawing/2016/5/14/chartex" xmlns:mc="http://schemas.openxmlformats.org/markup-compatibility/2006" xmlns:aink="http://schemas.microsoft.com/office/drawing/2016/ink" xmlns:am3d="http://schemas.microsoft.com/office/drawing/2017/model3d" xmlns:o="urn:schemas-microsoft-com:office:office" xmlns:r="http://schemas.openxmlformats.org/officeDocument/2006/relationships" xmlns:m="http://schemas.openxmlformats.org/officeDocument/2006/math" xmlns:v="urn:schemas-microsoft-com:vml" xmlns:wp14="http://schemas.microsoft.com/office/word/2010/wordprocessingDrawing" xmlns:wp="http://schemas.openxmlformats.org/drawingml/2006/wordprocessingDrawing" xmlns:w10="urn:schemas-microsoft-com:office:word" xmlns:w="http://schemas.openxmlformats.org/wordprocessingml/2006/main" xmlns:w14="http://schemas.microsoft.com/office/word/2010/wordml" xmlns:w15="http://schemas.microsoft.com/office/word/2012/wordml" xmlns:w16cid="http://schemas.microsoft.com/office/word/2016/wordml/cid" xmlns:w16se="http://schemas.microsoft.com/office/word/2015/wordml/symex" xmlns:wpg="http://schemas.microsoft.com/office/word/2010/wordprocessingGroup" xmlns:wpi="http://schemas.microsoft.com/office/word/2010/wordprocessingInk" xmlns:wne="http://schemas.microsoft.com/office/word/2006/wordml" xmlns:wps="http://schemas.microsoft.com/office/word/2010/wordprocessingShape" mc:Ignorable="w14 w15 w16se w16cid wp14">
   <w:body>
     <w:p>
-      <w:r>
+      <w:pPr>
+        <w:rPr>
+          <w:strike/>
+        </w:rPr>
+      </w:pPr>
+      <w:r>
+        <w:rPr>
+          <w:strike/>
+        </w:rPr>
         <w:t>3.1 Folder Lock (</w:t>
       </w:r>
       <w:r>
+        <w:rPr>
+          <w:strike/>
+        </w:rPr>
         <w:t>Availability</w:t>
       </w:r>
       <w:r>
+        <w:rPr>
+          <w:strike/>
+        </w:rPr>
         <w:t>)</w:t>
       </w:r>
     </w:p>
@@ -71,24 +85,29 @@
         <w:rPr>
           <w:strike/>
         </w:rPr>
-        <w:t>3.6 Captcha (Co</w:t>
+        <w:t>3.6 Captcha (Confidentiality)</w:t>
+      </w:r>
+    </w:p>
+    <w:p>
+      <w:r>
+        <w:t>3.7</w:t>
       </w:r>
       <w:bookmarkStart w:id="0" w:name="_GoBack"/>
       <w:bookmarkEnd w:id="0"/>
       <w:r>
-        <w:rPr>
-          <w:strike/>
-        </w:rPr>
-        <w:t>nfidentiality)</w:t>
+        <w:t xml:space="preserve"> Keylogger (Integrity)</w:t>
       </w:r>
     </w:p>
     <w:p>
-      <w:r>
-        <w:t>3.7 Keylogger (Integrity)</w:t>
-      </w:r>
-    </w:p>
-    <w:p>
-      <w:r>
+      <w:pPr>
+        <w:rPr>
+          <w:strike/>
+        </w:rPr>
+      </w:pPr>
+      <w:r>
+        <w:rPr>
+          <w:strike/>
+        </w:rPr>
         <w:t>3.8 Website Blocker (Availability)</w:t>
       </w:r>
     </w:p>

</xml_diff>